<commit_message>
fixed typo in progress report templates + added email template
</commit_message>
<xml_diff>
--- a/public/progress-report-template.docx
+++ b/public/progress-report-template.docx
@@ -796,31 +796,7 @@
           <w:szCs w:val="21"/>
           <w14:ligatures w14:val="none"/>
         </w:rPr>
-        <w:t xml:space="preserve">Any </w:t>
-      </w:r>
-      <w:proofErr w:type="gramStart"/>
-      <w:r>
-        <w:rPr>
-          <w:rFonts w:eastAsia="Times New Roman" w:cs="Segoe UI"/>
-          <w:color w:val="3B3B3B"/>
-          <w:kern w:val="0"/>
-          <w:sz w:val="21"/>
-          <w:szCs w:val="21"/>
-          <w14:ligatures w14:val="none"/>
-        </w:rPr>
-        <w:t>of:</w:t>
-      </w:r>
-      <w:proofErr w:type="gramEnd"/>
-      <w:r>
-        <w:rPr>
-          <w:rFonts w:eastAsia="Times New Roman" w:cs="Segoe UI"/>
-          <w:color w:val="3B3B3B"/>
-          <w:kern w:val="0"/>
-          <w:sz w:val="21"/>
-          <w:szCs w:val="21"/>
-          <w14:ligatures w14:val="none"/>
-        </w:rPr>
-        <w:t xml:space="preserve"> deploy/demo URL; commit hash; CI/build status link or badge; 1–3 screenshots or a ≤2-minute clip with a caption; brief test summary (e.g., total tests, failures, coverage ±Δ).</w:t>
+        <w:t>Any of: deploy/demo URL; commit hash; CI/build status link or badge; 1–3 screenshots or a ≤2-minute clip with a caption; brief test summary (e.g., total tests, failures, coverage ±Δ).</w:t>
       </w:r>
     </w:p>
     <w:p>
@@ -852,31 +828,7 @@
           <w:szCs w:val="21"/>
           <w14:ligatures w14:val="none"/>
         </w:rPr>
-        <w:t xml:space="preserve">Top 2–3 risks with owner and </w:t>
-      </w:r>
-      <w:proofErr w:type="gramStart"/>
-      <w:r>
-        <w:rPr>
-          <w:rFonts w:eastAsia="Times New Roman" w:cs="Segoe UI"/>
-          <w:color w:val="3B3B3B"/>
-          <w:kern w:val="0"/>
-          <w:sz w:val="21"/>
-          <w:szCs w:val="21"/>
-          <w14:ligatures w14:val="none"/>
-        </w:rPr>
-        <w:t>current status</w:t>
-      </w:r>
-      <w:proofErr w:type="gramEnd"/>
-      <w:r>
-        <w:rPr>
-          <w:rFonts w:eastAsia="Times New Roman" w:cs="Segoe UI"/>
-          <w:color w:val="3B3B3B"/>
-          <w:kern w:val="0"/>
-          <w:sz w:val="21"/>
-          <w:szCs w:val="21"/>
-          <w14:ligatures w14:val="none"/>
-        </w:rPr>
-        <w:t>; bug count and/or failing tests with trend note; concrete actions.</w:t>
+        <w:t>Top 2–3 risks with owner and current status; bug count and/or failing tests with trend note; concrete actions.</w:t>
       </w:r>
     </w:p>
     <w:p>
@@ -974,17 +926,6 @@
           <w14:ligatures w14:val="none"/>
         </w:rPr>
       </w:pPr>
-      <w:r>
-        <w:rPr>
-          <w:rFonts w:eastAsia="Times New Roman" w:cs="Segoe UI"/>
-          <w:color w:val="3B3B3B"/>
-          <w:kern w:val="0"/>
-          <w:sz w:val="21"/>
-          <w:szCs w:val="21"/>
-          <w14:ligatures w14:val="none"/>
-        </w:rPr>
-        <w:t xml:space="preserve">Optional, </w:t>
-      </w:r>
       <w:r>
         <w:rPr>
           <w:rFonts w:eastAsia="Times New Roman" w:cs="Segoe UI"/>

</xml_diff>